<commit_message>
catch details in fig legends, refs
</commit_message>
<xml_diff>
--- a/analysis/manuscript/finaledit/MainText_final_ele.docx
+++ b/analysis/manuscript/finaledit/MainText_final_ele.docx
@@ -6911,21 +6911,7 @@
         <w:rPr>
           <w:rFonts w:asciiTheme="majorHAnsi" w:eastAsia="Times New Roman" w:hAnsiTheme="majorHAnsi" w:cstheme="majorHAnsi"/>
         </w:rPr>
-        <w:t xml:space="preserve"> </w:t>
-      </w:r>
-      <w:proofErr w:type="gramStart"/>
-      <w:r>
-        <w:rPr>
-          <w:rFonts w:asciiTheme="majorHAnsi" w:eastAsia="Times New Roman" w:hAnsiTheme="majorHAnsi" w:cstheme="majorHAnsi"/>
-        </w:rPr>
-        <w:t>f(</w:t>
-      </w:r>
-      <w:proofErr w:type="gramEnd"/>
-      <w:r>
-        <w:rPr>
-          <w:rFonts w:asciiTheme="majorHAnsi" w:eastAsia="Times New Roman" w:hAnsiTheme="majorHAnsi" w:cstheme="majorHAnsi"/>
-        </w:rPr>
-        <w:t xml:space="preserve">S, N) be the number of </w:t>
+        <w:t xml:space="preserve"> f(S, N) be the number of </w:t>
       </w:r>
       <w:r>
         <w:rPr>
@@ -7184,35 +7170,7 @@
         <w:rPr>
           <w:rFonts w:asciiTheme="majorHAnsi" w:eastAsia="Times New Roman" w:hAnsiTheme="majorHAnsi" w:cstheme="majorHAnsi"/>
         </w:rPr>
-        <w:t xml:space="preserve"> Therefore, </w:t>
-      </w:r>
-      <w:proofErr w:type="gramStart"/>
-      <w:r>
-        <w:rPr>
-          <w:rFonts w:asciiTheme="majorHAnsi" w:eastAsia="Times New Roman" w:hAnsiTheme="majorHAnsi" w:cstheme="majorHAnsi"/>
-        </w:rPr>
-        <w:t>f(</w:t>
-      </w:r>
-      <w:proofErr w:type="gramEnd"/>
-      <w:r>
-        <w:rPr>
-          <w:rFonts w:asciiTheme="majorHAnsi" w:eastAsia="Times New Roman" w:hAnsiTheme="majorHAnsi" w:cstheme="majorHAnsi"/>
-        </w:rPr>
-        <w:t xml:space="preserve">3,7) = f(2,6) + f(3,4). By storing the values in a lookup table, </w:t>
-      </w:r>
-      <w:proofErr w:type="gramStart"/>
-      <w:r>
-        <w:rPr>
-          <w:rFonts w:asciiTheme="majorHAnsi" w:eastAsia="Times New Roman" w:hAnsiTheme="majorHAnsi" w:cstheme="majorHAnsi"/>
-        </w:rPr>
-        <w:t>f(</w:t>
-      </w:r>
-      <w:proofErr w:type="gramEnd"/>
-      <w:r>
-        <w:rPr>
-          <w:rFonts w:asciiTheme="majorHAnsi" w:eastAsia="Times New Roman" w:hAnsiTheme="majorHAnsi" w:cstheme="majorHAnsi"/>
-        </w:rPr>
-        <w:t>S, N) can be calculated for increasing values of S and N through straightforward summation.</w:t>
+        <w:t xml:space="preserve"> Therefore, f(3,7) = f(2,6) + f(3,4). By storing the values in a lookup table, f(S, N) can be calculated for increasing values of S and N through straightforward summation.</w:t>
       </w:r>
     </w:p>
     <w:p>
@@ -7238,41 +7196,13 @@
         <w:rPr>
           <w:rFonts w:asciiTheme="majorHAnsi" w:eastAsia="Times New Roman" w:hAnsiTheme="majorHAnsi" w:cstheme="majorHAnsi"/>
         </w:rPr>
-        <w:t xml:space="preserve">makes it possible to draw random samples from the feasible set without enumerating all possible partitions of N into S. For the example of S = 3 and N = 7, there are a total of 4 possible partitions (i.e. </w:t>
-      </w:r>
-      <w:proofErr w:type="gramStart"/>
-      <w:r>
-        <w:rPr>
-          <w:rFonts w:asciiTheme="majorHAnsi" w:eastAsia="Times New Roman" w:hAnsiTheme="majorHAnsi" w:cstheme="majorHAnsi"/>
-        </w:rPr>
-        <w:t>f(</w:t>
-      </w:r>
-      <w:proofErr w:type="gramEnd"/>
-      <w:r>
-        <w:rPr>
-          <w:rFonts w:asciiTheme="majorHAnsi" w:eastAsia="Times New Roman" w:hAnsiTheme="majorHAnsi" w:cstheme="majorHAnsi"/>
-        </w:rPr>
-        <w:t xml:space="preserve">S, N) = 4). </w:t>
-      </w:r>
-      <w:r>
-        <w:rPr>
-          <w:rFonts w:asciiTheme="majorHAnsi" w:eastAsia="Times New Roman" w:hAnsiTheme="majorHAnsi" w:cstheme="majorHAnsi"/>
-        </w:rPr>
-        <w:t xml:space="preserve">Because </w:t>
-      </w:r>
-      <w:proofErr w:type="gramStart"/>
-      <w:r>
-        <w:rPr>
-          <w:rFonts w:asciiTheme="majorHAnsi" w:eastAsia="Times New Roman" w:hAnsiTheme="majorHAnsi" w:cstheme="majorHAnsi"/>
-        </w:rPr>
-        <w:t>f(</w:t>
-      </w:r>
-      <w:proofErr w:type="gramEnd"/>
-      <w:r>
-        <w:rPr>
-          <w:rFonts w:asciiTheme="majorHAnsi" w:eastAsia="Times New Roman" w:hAnsiTheme="majorHAnsi" w:cstheme="majorHAnsi"/>
-        </w:rPr>
-        <w:t xml:space="preserve">2, 6) = 3 and f(3, 4) = 1, </w:t>
+        <w:t xml:space="preserve">makes it possible to draw random samples from the feasible set without enumerating all possible partitions of N into S. For the example of S = 3 and N = 7, there are a total of 4 possible partitions (i.e. f(S, N) = 4). </w:t>
+      </w:r>
+      <w:r>
+        <w:rPr>
+          <w:rFonts w:asciiTheme="majorHAnsi" w:eastAsia="Times New Roman" w:hAnsiTheme="majorHAnsi" w:cstheme="majorHAnsi"/>
+        </w:rPr>
+        <w:t xml:space="preserve">Because f(2, 6) = 3 and f(3, 4) = 1, </w:t>
       </w:r>
       <w:r>
         <w:rPr>
@@ -7344,14 +7274,7 @@
         <w:rPr>
           <w:rFonts w:asciiTheme="majorHAnsi" w:eastAsia="Times New Roman" w:hAnsiTheme="majorHAnsi" w:cstheme="majorHAnsi"/>
         </w:rPr>
-        <w:t xml:space="preserve">for </w:t>
-      </w:r>
-      <w:proofErr w:type="gramStart"/>
-      <w:r>
-        <w:rPr>
-          <w:rFonts w:asciiTheme="majorHAnsi" w:eastAsia="Times New Roman" w:hAnsiTheme="majorHAnsi" w:cstheme="majorHAnsi"/>
-        </w:rPr>
-        <w:t xml:space="preserve">case </w:t>
+        <w:t xml:space="preserve">for case </w:t>
       </w:r>
       <w:r>
         <w:rPr>
@@ -7363,14 +7286,7 @@
         <w:rPr>
           <w:rFonts w:asciiTheme="majorHAnsi" w:eastAsia="Times New Roman" w:hAnsiTheme="majorHAnsi" w:cstheme="majorHAnsi"/>
         </w:rPr>
-        <w:t>(</w:t>
-      </w:r>
-      <w:proofErr w:type="gramEnd"/>
-      <w:r>
-        <w:rPr>
-          <w:rFonts w:asciiTheme="majorHAnsi" w:eastAsia="Times New Roman" w:hAnsiTheme="majorHAnsi" w:cstheme="majorHAnsi"/>
-        </w:rPr>
-        <w:t xml:space="preserve">b), we sample a partition for S = 3 and N = 4 and then add 1 individual to each species. In this way, we use the recurrence relation to transform the problem of sampling from a large feasible </w:t>
+        <w:t xml:space="preserve">(b), we sample a partition for S = 3 and N = 4 and then add 1 individual to each species. In this way, we use the recurrence relation to transform the problem of sampling from a large feasible </w:t>
       </w:r>
       <w:r>
         <w:rPr>
@@ -9360,21 +9276,7 @@
         <w:rPr>
           <w:rFonts w:asciiTheme="majorHAnsi" w:eastAsia="Times New Roman" w:hAnsiTheme="majorHAnsi" w:cstheme="majorHAnsi"/>
         </w:rPr>
-        <w:t xml:space="preserve"> percentile if there are fewer than 40 values in the sample distribution, we excluded from these </w:t>
-      </w:r>
-      <w:proofErr w:type="gramStart"/>
-      <w:r>
-        <w:rPr>
-          <w:rFonts w:asciiTheme="majorHAnsi" w:eastAsia="Times New Roman" w:hAnsiTheme="majorHAnsi" w:cstheme="majorHAnsi"/>
-        </w:rPr>
-        <w:t>analyses</w:t>
-      </w:r>
-      <w:proofErr w:type="gramEnd"/>
-      <w:r>
-        <w:rPr>
-          <w:rFonts w:asciiTheme="majorHAnsi" w:eastAsia="Times New Roman" w:hAnsiTheme="majorHAnsi" w:cstheme="majorHAnsi"/>
-        </w:rPr>
-        <w:t xml:space="preserve"> communities with fewer than 40 SADs in their feasible sets. </w:t>
+        <w:t xml:space="preserve"> percentile if there are fewer than 40 values in the sample distribution, we excluded from these analyses communities with fewer than 40 SADs in their feasible sets. </w:t>
       </w:r>
       <w:r>
         <w:rPr>
@@ -9982,21 +9884,7 @@
         <w:rPr>
           <w:rFonts w:asciiTheme="majorHAnsi" w:eastAsia="Times New Roman" w:hAnsiTheme="majorHAnsi" w:cstheme="majorHAnsi"/>
         </w:rPr>
-        <w:t xml:space="preserve"> qualitatively to more </w:t>
-      </w:r>
-      <w:proofErr w:type="gramStart"/>
-      <w:r>
-        <w:rPr>
-          <w:rFonts w:asciiTheme="majorHAnsi" w:eastAsia="Times New Roman" w:hAnsiTheme="majorHAnsi" w:cstheme="majorHAnsi"/>
-        </w:rPr>
-        <w:t>computationally-intensive</w:t>
-      </w:r>
-      <w:proofErr w:type="gramEnd"/>
-      <w:r>
-        <w:rPr>
-          <w:rFonts w:asciiTheme="majorHAnsi" w:eastAsia="Times New Roman" w:hAnsiTheme="majorHAnsi" w:cstheme="majorHAnsi"/>
-        </w:rPr>
-        <w:t xml:space="preserve"> approaches to measuring the self-similarity </w:t>
+        <w:t xml:space="preserve"> qualitatively to more computationally-intensive approaches to measuring the self-similarity </w:t>
       </w:r>
       <w:r>
         <w:rPr>
@@ -11816,21 +11704,7 @@
         <w:rPr>
           <w:rFonts w:asciiTheme="majorHAnsi" w:eastAsia="Times New Roman" w:hAnsiTheme="majorHAnsi" w:cstheme="majorHAnsi"/>
         </w:rPr>
-        <w:t>(</w:t>
-      </w:r>
-      <w:proofErr w:type="gramStart"/>
-      <w:r>
-        <w:rPr>
-          <w:rFonts w:asciiTheme="majorHAnsi" w:eastAsia="Times New Roman" w:hAnsiTheme="majorHAnsi" w:cstheme="majorHAnsi"/>
-        </w:rPr>
-        <w:t>e.g.</w:t>
-      </w:r>
-      <w:proofErr w:type="gramEnd"/>
-      <w:r>
-        <w:rPr>
-          <w:rFonts w:asciiTheme="majorHAnsi" w:eastAsia="Times New Roman" w:hAnsiTheme="majorHAnsi" w:cstheme="majorHAnsi"/>
-        </w:rPr>
-        <w:t xml:space="preserve"> the log-normal distribution) </w:t>
+        <w:t xml:space="preserve">(e.g. the log-normal distribution) </w:t>
       </w:r>
       <w:r>
         <w:rPr>
@@ -12283,21 +12157,7 @@
         <w:rPr>
           <w:rFonts w:asciiTheme="majorHAnsi" w:eastAsia="Times New Roman" w:hAnsiTheme="majorHAnsi" w:cstheme="majorHAnsi"/>
         </w:rPr>
-        <w:t xml:space="preserve"> 2012). </w:t>
-      </w:r>
-      <w:proofErr w:type="gramStart"/>
-      <w:r>
-        <w:rPr>
-          <w:rFonts w:asciiTheme="majorHAnsi" w:eastAsia="Times New Roman" w:hAnsiTheme="majorHAnsi" w:cstheme="majorHAnsi"/>
-        </w:rPr>
-        <w:t>Or,</w:t>
-      </w:r>
-      <w:proofErr w:type="gramEnd"/>
-      <w:r>
-        <w:rPr>
-          <w:rFonts w:asciiTheme="majorHAnsi" w:eastAsia="Times New Roman" w:hAnsiTheme="majorHAnsi" w:cstheme="majorHAnsi"/>
-        </w:rPr>
-        <w:t xml:space="preserve"> they could drive abundant species to have larger populations tha</w:t>
+        <w:t xml:space="preserve"> 2012). Or, they could drive abundant species to have larger populations tha</w:t>
       </w:r>
       <w:r>
         <w:rPr>
@@ -15559,7 +15419,19 @@
         <w:rPr>
           <w:rFonts w:asciiTheme="majorHAnsi" w:eastAsia="Times New Roman" w:hAnsiTheme="majorHAnsi" w:cstheme="majorHAnsi"/>
         </w:rPr>
-        <w:t>, A.E. &amp; McGill, B.J.). Oxford University Press, Oxford, UNITED KINGDOM, pp. 11–24.</w:t>
+        <w:t xml:space="preserve">, A.E. &amp; McGill, B.J.). Oxford University Press, Oxford, </w:t>
+      </w:r>
+      <w:r>
+        <w:rPr>
+          <w:rFonts w:asciiTheme="majorHAnsi" w:eastAsia="Times New Roman" w:hAnsiTheme="majorHAnsi" w:cstheme="majorHAnsi"/>
+        </w:rPr>
+        <w:t>United Kingdom</w:t>
+      </w:r>
+      <w:r>
+        <w:rPr>
+          <w:rFonts w:asciiTheme="majorHAnsi" w:eastAsia="Times New Roman" w:hAnsiTheme="majorHAnsi" w:cstheme="majorHAnsi"/>
+        </w:rPr>
+        <w:t>, pp. 11–24.</w:t>
       </w:r>
     </w:p>
     <w:p>
@@ -16141,7 +16013,19 @@
         <w:rPr>
           <w:rFonts w:asciiTheme="majorHAnsi" w:eastAsia="Times New Roman" w:hAnsiTheme="majorHAnsi" w:cstheme="majorHAnsi"/>
         </w:rPr>
-        <w:t>, A.E. &amp; McGill, B.J.). Oxford University Press, Oxford, UNITED KINGDOM, pp. 39–54.</w:t>
+        <w:t xml:space="preserve">, A.E. &amp; McGill, B.J.). Oxford University Press, Oxford, </w:t>
+      </w:r>
+      <w:r>
+        <w:rPr>
+          <w:rFonts w:asciiTheme="majorHAnsi" w:eastAsia="Times New Roman" w:hAnsiTheme="majorHAnsi" w:cstheme="majorHAnsi"/>
+        </w:rPr>
+        <w:t>United Kingdom</w:t>
+      </w:r>
+      <w:r>
+        <w:rPr>
+          <w:rFonts w:asciiTheme="majorHAnsi" w:eastAsia="Times New Roman" w:hAnsiTheme="majorHAnsi" w:cstheme="majorHAnsi"/>
+        </w:rPr>
+        <w:t>, pp. 39–54.</w:t>
       </w:r>
     </w:p>
     <w:p>
@@ -16618,7 +16502,19 @@
         <w:rPr>
           <w:rFonts w:asciiTheme="majorHAnsi" w:eastAsia="Times New Roman" w:hAnsiTheme="majorHAnsi" w:cstheme="majorHAnsi"/>
         </w:rPr>
-        <w:t>, A.E. &amp; McGill, B.J.). Oxford University Press, Oxford, UNITED KINGDOM, pp. 55–61.</w:t>
+        <w:t xml:space="preserve">, A.E. &amp; McGill, B.J.). Oxford University Press, Oxford, </w:t>
+      </w:r>
+      <w:r>
+        <w:rPr>
+          <w:rFonts w:asciiTheme="majorHAnsi" w:eastAsia="Times New Roman" w:hAnsiTheme="majorHAnsi" w:cstheme="majorHAnsi"/>
+        </w:rPr>
+        <w:t>United Kingdom</w:t>
+      </w:r>
+      <w:r>
+        <w:rPr>
+          <w:rFonts w:asciiTheme="majorHAnsi" w:eastAsia="Times New Roman" w:hAnsiTheme="majorHAnsi" w:cstheme="majorHAnsi"/>
+        </w:rPr>
+        <w:t>, pp. 55–61.</w:t>
       </w:r>
     </w:p>
     <w:p>
@@ -16735,7 +16631,6 @@
         </w:rPr>
         <w:t xml:space="preserve"> (2007). Species abundance distributions: moving beyond single prediction theories to integration within an ecological framework. </w:t>
       </w:r>
-      <w:proofErr w:type="spellStart"/>
       <w:r>
         <w:rPr>
           <w:rFonts w:asciiTheme="majorHAnsi" w:eastAsia="Times New Roman" w:hAnsiTheme="majorHAnsi" w:cstheme="majorHAnsi"/>
@@ -16744,7 +16639,14 @@
         </w:rPr>
         <w:t>Ecol</w:t>
       </w:r>
-      <w:proofErr w:type="spellEnd"/>
+      <w:r>
+        <w:rPr>
+          <w:rFonts w:asciiTheme="majorHAnsi" w:eastAsia="Times New Roman" w:hAnsiTheme="majorHAnsi" w:cstheme="majorHAnsi"/>
+          <w:i/>
+          <w:iCs/>
+        </w:rPr>
+        <w:t>ogy</w:t>
+      </w:r>
       <w:r>
         <w:rPr>
           <w:rFonts w:asciiTheme="majorHAnsi" w:eastAsia="Times New Roman" w:hAnsiTheme="majorHAnsi" w:cstheme="majorHAnsi"/>
@@ -18273,7 +18175,19 @@
         <w:rPr>
           <w:rFonts w:asciiTheme="majorHAnsi" w:hAnsiTheme="majorHAnsi" w:cstheme="majorHAnsi"/>
         </w:rPr>
-        <w:t xml:space="preserve">feasible set, or via a breadth index (see Figure 1), decreases as the number of possible SADs in the feasible set becomes very large. Highly variable feasible sets constitute broad, </w:t>
+        <w:t xml:space="preserve">feasible set, or via a breadth index (see Figure </w:t>
+      </w:r>
+      <w:r>
+        <w:rPr>
+          <w:rFonts w:asciiTheme="majorHAnsi" w:hAnsiTheme="majorHAnsi" w:cstheme="majorHAnsi"/>
+        </w:rPr>
+        <w:t>2</w:t>
+      </w:r>
+      <w:r>
+        <w:rPr>
+          <w:rFonts w:asciiTheme="majorHAnsi" w:hAnsiTheme="majorHAnsi" w:cstheme="majorHAnsi"/>
+        </w:rPr>
+        <w:t xml:space="preserve">), decreases as the number of possible SADs in the feasible set becomes very large. Highly variable feasible sets constitute broad, </w:t>
       </w:r>
       <w:proofErr w:type="gramStart"/>
       <w:r>
@@ -18308,7 +18222,31 @@
         <w:rPr>
           <w:rFonts w:asciiTheme="majorHAnsi" w:hAnsiTheme="majorHAnsi" w:cstheme="majorHAnsi"/>
         </w:rPr>
-        <w:t xml:space="preserve">Figure 5. Summaries of how resampling to adjust for under-detection of rare species (green) and subsampling (blue) change the proportion of extreme values observed for each metric and dataset. The horizontal black lines mark the approximate proportions of extreme values that would be expected at random: 5% for dissimilarity to the central tendency, and 2.5% for all other metrics. Adjusting for rare species consistently increases the proportion of extreme values relative to the raw SADs, while subsampling often decreases it but generally does not eliminate or change the direction of the effect. The exception is for the FIA dataset, which does not show strong deviations for either raw or resampled SADs. Shown are the effects and directions observed for most datasets; for complete results of resampling, including the opposite direction effects, see A7. </w:t>
+        <w:t>Figure 5. Summaries of how resampling to adjust for under-detection of rare species (</w:t>
+      </w:r>
+      <w:r>
+        <w:rPr>
+          <w:rFonts w:asciiTheme="majorHAnsi" w:hAnsiTheme="majorHAnsi" w:cstheme="majorHAnsi"/>
+        </w:rPr>
+        <w:t>orange</w:t>
+      </w:r>
+      <w:r>
+        <w:rPr>
+          <w:rFonts w:asciiTheme="majorHAnsi" w:hAnsiTheme="majorHAnsi" w:cstheme="majorHAnsi"/>
+        </w:rPr>
+        <w:t>) and subsampling (</w:t>
+      </w:r>
+      <w:r>
+        <w:rPr>
+          <w:rFonts w:asciiTheme="majorHAnsi" w:hAnsiTheme="majorHAnsi" w:cstheme="majorHAnsi"/>
+        </w:rPr>
+        <w:t>pink</w:t>
+      </w:r>
+      <w:r>
+        <w:rPr>
+          <w:rFonts w:asciiTheme="majorHAnsi" w:hAnsiTheme="majorHAnsi" w:cstheme="majorHAnsi"/>
+        </w:rPr>
+        <w:t xml:space="preserve">) change the proportion of extreme values observed for each metric and dataset. The horizontal black lines mark the approximate proportions of extreme values that would be expected at random: 5% for dissimilarity to the central tendency, and 2.5% for all other metrics. Adjusting for rare species consistently increases the proportion of extreme values relative to the raw SADs, while subsampling often decreases it but generally does not eliminate or change the direction of the effect. The exception is for the FIA dataset, which does not show strong deviations for either raw or resampled SADs. Shown are the effects and directions observed for most datasets; for complete results of resampling, including the opposite direction effects, see A7. </w:t>
       </w:r>
     </w:p>
     <w:p>

</xml_diff>